<commit_message>
[Manual] User manual updated with screenshots and description
</commit_message>
<xml_diff>
--- a/docs/Instrukcja_obslugi_aplikacji_moniheat_me.docx
+++ b/docs/Instrukcja_obslugi_aplikacji_moniheat_me.docx
@@ -157,31 +157,844 @@
     </w:p>
     <w:p>
       <w:pPr>
-        <w:rPr>
-          <w:lang w:val="pl-PL"/>
-        </w:rPr>
-      </w:pPr>
-    </w:p>
-    <w:p>
-      <w:pPr>
-        <w:rPr>
-          <w:lang w:val="pl-PL"/>
-        </w:rPr>
-      </w:pPr>
-    </w:p>
-    <w:p>
-      <w:pPr>
-        <w:rPr>
-          <w:lang w:val="pl-PL"/>
-        </w:rPr>
-      </w:pPr>
-    </w:p>
-    <w:p>
-      <w:pPr>
-        <w:rPr>
-          <w:lang w:val="pl-PL"/>
-        </w:rPr>
-      </w:pPr>
+        <w:pStyle w:val="ListParagraph"/>
+        <w:numPr>
+          <w:ilvl w:val="0"/>
+          <w:numId w:val="5"/>
+        </w:numPr>
+        <w:rPr>
+          <w:lang w:val="pl-PL"/>
+        </w:rPr>
+      </w:pPr>
+      <w:r>
+        <w:rPr>
+          <w:lang w:val="pl-PL"/>
+        </w:rPr>
+        <w:t xml:space="preserve">Wchodzimy do </w:t>
+      </w:r>
+      <w:proofErr w:type="spellStart"/>
+      <w:r>
+        <w:rPr>
+          <w:lang w:val="pl-PL"/>
+        </w:rPr>
+        <w:t>AppStore</w:t>
+      </w:r>
+      <w:proofErr w:type="spellEnd"/>
+      <w:r>
+        <w:rPr>
+          <w:lang w:val="pl-PL"/>
+        </w:rPr>
+        <w:t xml:space="preserve"> i wyszukujemy aplikację </w:t>
+      </w:r>
+      <w:proofErr w:type="spellStart"/>
+      <w:r>
+        <w:rPr>
+          <w:lang w:val="pl-PL"/>
+        </w:rPr>
+        <w:t>moniheat</w:t>
+      </w:r>
+      <w:proofErr w:type="spellEnd"/>
+      <w:r>
+        <w:rPr>
+          <w:lang w:val="pl-PL"/>
+        </w:rPr>
+        <w:t xml:space="preserve"> me</w:t>
+      </w:r>
+      <w:r>
+        <w:rPr>
+          <w:lang w:val="pl-PL"/>
+        </w:rPr>
+        <w:t>:</w:t>
+      </w:r>
+    </w:p>
+    <w:p>
+      <w:pPr>
+        <w:pStyle w:val="ListParagraph"/>
+        <w:rPr>
+          <w:lang w:val="pl-PL"/>
+        </w:rPr>
+      </w:pPr>
+    </w:p>
+    <w:p>
+      <w:pPr>
+        <w:rPr>
+          <w:lang w:val="pl-PL"/>
+        </w:rPr>
+      </w:pPr>
+      <w:r>
+        <w:rPr>
+          <w:lang w:val="pl-PL"/>
+        </w:rPr>
+        <w:drawing>
+          <wp:inline distT="0" distB="0" distL="0" distR="0" wp14:anchorId="3B95B0F3" wp14:editId="48AB3FA9">
+            <wp:extent cx="4014470" cy="927919"/>
+            <wp:effectExtent l="0" t="0" r="0" b="0"/>
+            <wp:docPr id="2" name="Picture 2" descr="Background pattern&#10;&#10;Description automatically generated"/>
+            <wp:cNvGraphicFramePr>
+              <a:graphicFrameLocks xmlns:a="http://schemas.openxmlformats.org/drawingml/2006/main" noChangeAspect="1"/>
+            </wp:cNvGraphicFramePr>
+            <a:graphic xmlns:a="http://schemas.openxmlformats.org/drawingml/2006/main">
+              <a:graphicData uri="http://schemas.openxmlformats.org/drawingml/2006/picture">
+                <pic:pic xmlns:pic="http://schemas.openxmlformats.org/drawingml/2006/picture">
+                  <pic:nvPicPr>
+                    <pic:cNvPr id="2" name="Picture 2" descr="Background pattern&#10;&#10;Description automatically generated"/>
+                    <pic:cNvPicPr/>
+                  </pic:nvPicPr>
+                  <pic:blipFill>
+                    <a:blip r:embed="rId5"/>
+                    <a:stretch>
+                      <a:fillRect/>
+                    </a:stretch>
+                  </pic:blipFill>
+                  <pic:spPr>
+                    <a:xfrm>
+                      <a:off x="0" y="0"/>
+                      <a:ext cx="4174208" cy="964841"/>
+                    </a:xfrm>
+                    <a:prstGeom prst="rect">
+                      <a:avLst/>
+                    </a:prstGeom>
+                  </pic:spPr>
+                </pic:pic>
+              </a:graphicData>
+            </a:graphic>
+          </wp:inline>
+        </w:drawing>
+      </w:r>
+    </w:p>
+    <w:p>
+      <w:pPr>
+        <w:rPr>
+          <w:lang w:val="pl-PL"/>
+        </w:rPr>
+      </w:pPr>
+      <w:r>
+        <w:rPr>
+          <w:lang w:val="pl-PL"/>
+        </w:rPr>
+        <w:drawing>
+          <wp:inline distT="0" distB="0" distL="0" distR="0" wp14:anchorId="3C29E1AF" wp14:editId="63956748">
+            <wp:extent cx="4014651" cy="5008576"/>
+            <wp:effectExtent l="0" t="0" r="0" b="0"/>
+            <wp:docPr id="1" name="Picture 1" descr="Graphical user interface, application&#10;&#10;Description automatically generated"/>
+            <wp:cNvGraphicFramePr>
+              <a:graphicFrameLocks xmlns:a="http://schemas.openxmlformats.org/drawingml/2006/main" noChangeAspect="1"/>
+            </wp:cNvGraphicFramePr>
+            <a:graphic xmlns:a="http://schemas.openxmlformats.org/drawingml/2006/main">
+              <a:graphicData uri="http://schemas.openxmlformats.org/drawingml/2006/picture">
+                <pic:pic xmlns:pic="http://schemas.openxmlformats.org/drawingml/2006/picture">
+                  <pic:nvPicPr>
+                    <pic:cNvPr id="1" name="Picture 1" descr="Graphical user interface, application&#10;&#10;Description automatically generated"/>
+                    <pic:cNvPicPr/>
+                  </pic:nvPicPr>
+                  <pic:blipFill>
+                    <a:blip r:embed="rId6"/>
+                    <a:stretch>
+                      <a:fillRect/>
+                    </a:stretch>
+                  </pic:blipFill>
+                  <pic:spPr>
+                    <a:xfrm>
+                      <a:off x="0" y="0"/>
+                      <a:ext cx="4115403" cy="5134271"/>
+                    </a:xfrm>
+                    <a:prstGeom prst="rect">
+                      <a:avLst/>
+                    </a:prstGeom>
+                  </pic:spPr>
+                </pic:pic>
+              </a:graphicData>
+            </a:graphic>
+          </wp:inline>
+        </w:drawing>
+      </w:r>
+    </w:p>
+    <w:p>
+      <w:pPr>
+        <w:rPr>
+          <w:lang w:val="pl-PL"/>
+        </w:rPr>
+      </w:pPr>
+    </w:p>
+    <w:p>
+      <w:pPr>
+        <w:rPr>
+          <w:lang w:val="pl-PL"/>
+        </w:rPr>
+      </w:pPr>
+    </w:p>
+    <w:p>
+      <w:pPr>
+        <w:pStyle w:val="ListParagraph"/>
+        <w:numPr>
+          <w:ilvl w:val="0"/>
+          <w:numId w:val="5"/>
+        </w:numPr>
+        <w:rPr>
+          <w:lang w:val="pl-PL"/>
+        </w:rPr>
+      </w:pPr>
+      <w:r>
+        <w:rPr>
+          <w:lang w:val="pl-PL"/>
+        </w:rPr>
+        <w:lastRenderedPageBreak/>
+        <w:t xml:space="preserve">Po zainstalowaniu aplikacja </w:t>
+      </w:r>
+      <w:proofErr w:type="spellStart"/>
+      <w:r>
+        <w:rPr>
+          <w:lang w:val="pl-PL"/>
+        </w:rPr>
+        <w:t>moniheat</w:t>
+      </w:r>
+      <w:proofErr w:type="spellEnd"/>
+      <w:r>
+        <w:rPr>
+          <w:lang w:val="pl-PL"/>
+        </w:rPr>
+        <w:t xml:space="preserve"> me informuje o potrzebie dostępu do Bluetooth</w:t>
+      </w:r>
+      <w:r>
+        <w:rPr>
+          <w:lang w:val="pl-PL"/>
+        </w:rPr>
+        <w:t>. Należy oczywiście nacisnąć OK, aby na to zezwolić. W przeciwnym wypadku aplikacja będzie bezużyteczna!</w:t>
+      </w:r>
+    </w:p>
+    <w:p>
+      <w:pPr>
+        <w:pStyle w:val="ListParagraph"/>
+        <w:rPr>
+          <w:lang w:val="pl-PL"/>
+        </w:rPr>
+      </w:pPr>
+    </w:p>
+    <w:p>
+      <w:pPr>
+        <w:rPr>
+          <w:lang w:val="pl-PL"/>
+        </w:rPr>
+      </w:pPr>
+      <w:r>
+        <w:rPr>
+          <w:lang w:val="pl-PL"/>
+        </w:rPr>
+        <w:drawing>
+          <wp:inline distT="0" distB="0" distL="0" distR="0" wp14:anchorId="406BF001" wp14:editId="6A3759BC">
+            <wp:extent cx="3187337" cy="6898568"/>
+            <wp:effectExtent l="0" t="0" r="635" b="0"/>
+            <wp:docPr id="3" name="Picture 3" descr="Graphical user interface, text, application, chat or text message&#10;&#10;Description automatically generated"/>
+            <wp:cNvGraphicFramePr>
+              <a:graphicFrameLocks xmlns:a="http://schemas.openxmlformats.org/drawingml/2006/main" noChangeAspect="1"/>
+            </wp:cNvGraphicFramePr>
+            <a:graphic xmlns:a="http://schemas.openxmlformats.org/drawingml/2006/main">
+              <a:graphicData uri="http://schemas.openxmlformats.org/drawingml/2006/picture">
+                <pic:pic xmlns:pic="http://schemas.openxmlformats.org/drawingml/2006/picture">
+                  <pic:nvPicPr>
+                    <pic:cNvPr id="3" name="Picture 3" descr="Graphical user interface, text, application, chat or text message&#10;&#10;Description automatically generated"/>
+                    <pic:cNvPicPr/>
+                  </pic:nvPicPr>
+                  <pic:blipFill>
+                    <a:blip r:embed="rId7"/>
+                    <a:stretch>
+                      <a:fillRect/>
+                    </a:stretch>
+                  </pic:blipFill>
+                  <pic:spPr>
+                    <a:xfrm>
+                      <a:off x="0" y="0"/>
+                      <a:ext cx="3193096" cy="6911034"/>
+                    </a:xfrm>
+                    <a:prstGeom prst="rect">
+                      <a:avLst/>
+                    </a:prstGeom>
+                  </pic:spPr>
+                </pic:pic>
+              </a:graphicData>
+            </a:graphic>
+          </wp:inline>
+        </w:drawing>
+      </w:r>
+    </w:p>
+    <w:p>
+      <w:pPr>
+        <w:rPr>
+          <w:lang w:val="pl-PL"/>
+        </w:rPr>
+      </w:pPr>
+    </w:p>
+    <w:p>
+      <w:pPr>
+        <w:rPr>
+          <w:lang w:val="pl-PL"/>
+        </w:rPr>
+      </w:pPr>
+    </w:p>
+    <w:p>
+      <w:pPr>
+        <w:rPr>
+          <w:lang w:val="pl-PL"/>
+        </w:rPr>
+      </w:pPr>
+    </w:p>
+    <w:p>
+      <w:pPr>
+        <w:rPr>
+          <w:lang w:val="pl-PL"/>
+        </w:rPr>
+      </w:pPr>
+    </w:p>
+    <w:p>
+      <w:pPr>
+        <w:rPr>
+          <w:lang w:val="pl-PL"/>
+        </w:rPr>
+      </w:pPr>
+    </w:p>
+    <w:p>
+      <w:pPr>
+        <w:rPr>
+          <w:lang w:val="pl-PL"/>
+        </w:rPr>
+      </w:pPr>
+    </w:p>
+    <w:p>
+      <w:pPr>
+        <w:pStyle w:val="ListParagraph"/>
+        <w:numPr>
+          <w:ilvl w:val="0"/>
+          <w:numId w:val="5"/>
+        </w:numPr>
+        <w:rPr>
+          <w:lang w:val="pl-PL"/>
+        </w:rPr>
+      </w:pPr>
+      <w:r>
+        <w:rPr>
+          <w:lang w:val="pl-PL"/>
+        </w:rPr>
+        <w:lastRenderedPageBreak/>
+        <w:t xml:space="preserve">Tuż po uruchomieniu lub jeżeli nie ma żadnych akcesoriów w zasięgu aplikacja wygląda następująco: </w:t>
+      </w:r>
+    </w:p>
+    <w:p>
+      <w:pPr>
+        <w:pStyle w:val="ListParagraph"/>
+        <w:rPr>
+          <w:lang w:val="pl-PL"/>
+        </w:rPr>
+      </w:pPr>
+      <w:r>
+        <w:rPr>
+          <w:lang w:val="pl-PL"/>
+        </w:rPr>
+        <w:br/>
+      </w:r>
+      <w:r>
+        <w:rPr>
+          <w:lang w:val="pl-PL"/>
+        </w:rPr>
+        <w:drawing>
+          <wp:inline distT="0" distB="0" distL="0" distR="0" wp14:anchorId="431457C5" wp14:editId="67B025E0">
+            <wp:extent cx="3631475" cy="7859842"/>
+            <wp:effectExtent l="0" t="0" r="1270" b="1905"/>
+            <wp:docPr id="4" name="Picture 4" descr="Graphical user interface, application, Teams&#10;&#10;Description automatically generated"/>
+            <wp:cNvGraphicFramePr>
+              <a:graphicFrameLocks xmlns:a="http://schemas.openxmlformats.org/drawingml/2006/main" noChangeAspect="1"/>
+            </wp:cNvGraphicFramePr>
+            <a:graphic xmlns:a="http://schemas.openxmlformats.org/drawingml/2006/main">
+              <a:graphicData uri="http://schemas.openxmlformats.org/drawingml/2006/picture">
+                <pic:pic xmlns:pic="http://schemas.openxmlformats.org/drawingml/2006/picture">
+                  <pic:nvPicPr>
+                    <pic:cNvPr id="4" name="Picture 4" descr="Graphical user interface, application, Teams&#10;&#10;Description automatically generated"/>
+                    <pic:cNvPicPr/>
+                  </pic:nvPicPr>
+                  <pic:blipFill>
+                    <a:blip r:embed="rId8"/>
+                    <a:stretch>
+                      <a:fillRect/>
+                    </a:stretch>
+                  </pic:blipFill>
+                  <pic:spPr>
+                    <a:xfrm>
+                      <a:off x="0" y="0"/>
+                      <a:ext cx="3655488" cy="7911814"/>
+                    </a:xfrm>
+                    <a:prstGeom prst="rect">
+                      <a:avLst/>
+                    </a:prstGeom>
+                  </pic:spPr>
+                </pic:pic>
+              </a:graphicData>
+            </a:graphic>
+          </wp:inline>
+        </w:drawing>
+      </w:r>
+    </w:p>
+    <w:p>
+      <w:pPr>
+        <w:pStyle w:val="ListParagraph"/>
+        <w:rPr>
+          <w:lang w:val="pl-PL"/>
+        </w:rPr>
+      </w:pPr>
+    </w:p>
+    <w:p>
+      <w:pPr>
+        <w:pStyle w:val="ListParagraph"/>
+        <w:rPr>
+          <w:lang w:val="pl-PL"/>
+        </w:rPr>
+      </w:pPr>
+    </w:p>
+    <w:p>
+      <w:pPr>
+        <w:pStyle w:val="ListParagraph"/>
+        <w:numPr>
+          <w:ilvl w:val="0"/>
+          <w:numId w:val="5"/>
+        </w:numPr>
+        <w:rPr>
+          <w:lang w:val="pl-PL"/>
+        </w:rPr>
+      </w:pPr>
+      <w:r>
+        <w:rPr>
+          <w:lang w:val="pl-PL"/>
+        </w:rPr>
+        <w:lastRenderedPageBreak/>
+        <w:t xml:space="preserve">Aplikacja automatycznie wyszukuje najbliższe i niesparowane urządzenie mobilne i automatycznie się z nim łączy i wykonuje procedurę „parowania” (ang. </w:t>
+      </w:r>
+      <w:proofErr w:type="spellStart"/>
+      <w:r>
+        <w:rPr>
+          <w:lang w:val="pl-PL"/>
+        </w:rPr>
+        <w:t>pairing</w:t>
+      </w:r>
+      <w:proofErr w:type="spellEnd"/>
+      <w:r>
+        <w:rPr>
+          <w:lang w:val="pl-PL"/>
+        </w:rPr>
+        <w:t>).</w:t>
+      </w:r>
+      <w:r>
+        <w:rPr>
+          <w:lang w:val="pl-PL"/>
+        </w:rPr>
+        <w:br/>
+        <w:t>W takim wypadku będzie widoczn</w:t>
+      </w:r>
+      <w:r>
+        <w:rPr>
+          <w:lang w:val="pl-PL"/>
+        </w:rPr>
+        <w:t>a temperatura lub liczba zrobionych kroków:</w:t>
+      </w:r>
+      <w:r>
+        <w:rPr>
+          <w:lang w:val="pl-PL"/>
+        </w:rPr>
+        <w:br/>
+      </w:r>
+      <w:r>
+        <w:rPr>
+          <w:lang w:val="pl-PL"/>
+        </w:rPr>
+        <w:br/>
+      </w:r>
+      <w:r>
+        <w:rPr>
+          <w:lang w:val="pl-PL"/>
+        </w:rPr>
+        <w:drawing>
+          <wp:inline distT="0" distB="0" distL="0" distR="0" wp14:anchorId="535C7F0B" wp14:editId="388E5FE3">
+            <wp:extent cx="3620329" cy="7835719"/>
+            <wp:effectExtent l="0" t="0" r="0" b="635"/>
+            <wp:docPr id="5" name="Picture 5" descr="Graphical user interface, timeline&#10;&#10;Description automatically generated with medium confidence"/>
+            <wp:cNvGraphicFramePr>
+              <a:graphicFrameLocks xmlns:a="http://schemas.openxmlformats.org/drawingml/2006/main" noChangeAspect="1"/>
+            </wp:cNvGraphicFramePr>
+            <a:graphic xmlns:a="http://schemas.openxmlformats.org/drawingml/2006/main">
+              <a:graphicData uri="http://schemas.openxmlformats.org/drawingml/2006/picture">
+                <pic:pic xmlns:pic="http://schemas.openxmlformats.org/drawingml/2006/picture">
+                  <pic:nvPicPr>
+                    <pic:cNvPr id="5" name="Picture 5" descr="Graphical user interface, timeline&#10;&#10;Description automatically generated with medium confidence"/>
+                    <pic:cNvPicPr/>
+                  </pic:nvPicPr>
+                  <pic:blipFill>
+                    <a:blip r:embed="rId9"/>
+                    <a:stretch>
+                      <a:fillRect/>
+                    </a:stretch>
+                  </pic:blipFill>
+                  <pic:spPr>
+                    <a:xfrm>
+                      <a:off x="0" y="0"/>
+                      <a:ext cx="3625838" cy="7847642"/>
+                    </a:xfrm>
+                    <a:prstGeom prst="rect">
+                      <a:avLst/>
+                    </a:prstGeom>
+                  </pic:spPr>
+                </pic:pic>
+              </a:graphicData>
+            </a:graphic>
+          </wp:inline>
+        </w:drawing>
+      </w:r>
+    </w:p>
+    <w:p>
+      <w:pPr>
+        <w:rPr>
+          <w:lang w:val="pl-PL"/>
+        </w:rPr>
+      </w:pPr>
+    </w:p>
+    <w:p>
+      <w:pPr>
+        <w:pStyle w:val="ListParagraph"/>
+        <w:numPr>
+          <w:ilvl w:val="0"/>
+          <w:numId w:val="5"/>
+        </w:numPr>
+        <w:rPr>
+          <w:lang w:val="pl-PL"/>
+        </w:rPr>
+      </w:pPr>
+      <w:r>
+        <w:rPr>
+          <w:lang w:val="pl-PL"/>
+        </w:rPr>
+        <w:lastRenderedPageBreak/>
+        <w:t xml:space="preserve">Użytkownik powinien ustawić swój identyfikator poprzez kliknięcie w napis </w:t>
+      </w:r>
+      <w:r>
+        <w:rPr>
+          <w:b/>
+          <w:bCs/>
+          <w:color w:val="FF0000"/>
+          <w:lang w:val="pl-PL"/>
+        </w:rPr>
+        <w:t>User</w:t>
+      </w:r>
+      <w:r>
+        <w:rPr>
+          <w:lang w:val="pl-PL"/>
+        </w:rPr>
+        <w:t xml:space="preserve"> </w:t>
+      </w:r>
+      <w:r>
+        <w:rPr>
+          <w:lang w:val="pl-PL"/>
+        </w:rPr>
+        <w:drawing>
+          <wp:inline distT="0" distB="0" distL="0" distR="0" wp14:anchorId="630F9359" wp14:editId="6794A687">
+            <wp:extent cx="1016000" cy="635000"/>
+            <wp:effectExtent l="0" t="0" r="0" b="0"/>
+            <wp:docPr id="6" name="Picture 6" descr="Logo&#10;&#10;Description automatically generated"/>
+            <wp:cNvGraphicFramePr>
+              <a:graphicFrameLocks xmlns:a="http://schemas.openxmlformats.org/drawingml/2006/main" noChangeAspect="1"/>
+            </wp:cNvGraphicFramePr>
+            <a:graphic xmlns:a="http://schemas.openxmlformats.org/drawingml/2006/main">
+              <a:graphicData uri="http://schemas.openxmlformats.org/drawingml/2006/picture">
+                <pic:pic xmlns:pic="http://schemas.openxmlformats.org/drawingml/2006/picture">
+                  <pic:nvPicPr>
+                    <pic:cNvPr id="6" name="Picture 6" descr="Logo&#10;&#10;Description automatically generated"/>
+                    <pic:cNvPicPr/>
+                  </pic:nvPicPr>
+                  <pic:blipFill>
+                    <a:blip r:embed="rId10"/>
+                    <a:stretch>
+                      <a:fillRect/>
+                    </a:stretch>
+                  </pic:blipFill>
+                  <pic:spPr>
+                    <a:xfrm>
+                      <a:off x="0" y="0"/>
+                      <a:ext cx="1016000" cy="635000"/>
+                    </a:xfrm>
+                    <a:prstGeom prst="rect">
+                      <a:avLst/>
+                    </a:prstGeom>
+                  </pic:spPr>
+                </pic:pic>
+              </a:graphicData>
+            </a:graphic>
+          </wp:inline>
+        </w:drawing>
+      </w:r>
+    </w:p>
+    <w:p>
+      <w:pPr>
+        <w:pStyle w:val="ListParagraph"/>
+        <w:rPr>
+          <w:lang w:val="pl-PL"/>
+        </w:rPr>
+      </w:pPr>
+    </w:p>
+    <w:p>
+      <w:pPr>
+        <w:pStyle w:val="ListParagraph"/>
+        <w:rPr>
+          <w:lang w:val="pl-PL"/>
+        </w:rPr>
+      </w:pPr>
+      <w:r>
+        <w:rPr>
+          <w:lang w:val="pl-PL"/>
+        </w:rPr>
+        <w:t xml:space="preserve">Wtedy zostanie przeniesiony do następnego ekranu: </w:t>
+      </w:r>
+    </w:p>
+    <w:p>
+      <w:pPr>
+        <w:pStyle w:val="ListParagraph"/>
+        <w:rPr>
+          <w:lang w:val="pl-PL"/>
+        </w:rPr>
+      </w:pPr>
+      <w:r>
+        <w:rPr>
+          <w:lang w:val="pl-PL"/>
+        </w:rPr>
+        <w:drawing>
+          <wp:inline distT="0" distB="0" distL="0" distR="0" wp14:anchorId="12066C6D" wp14:editId="3CC3B9BC">
+            <wp:extent cx="3479503" cy="7530919"/>
+            <wp:effectExtent l="0" t="0" r="635" b="635"/>
+            <wp:docPr id="7" name="Picture 7" descr="Graphical user interface, text, application, chat or text message&#10;&#10;Description automatically generated"/>
+            <wp:cNvGraphicFramePr>
+              <a:graphicFrameLocks xmlns:a="http://schemas.openxmlformats.org/drawingml/2006/main" noChangeAspect="1"/>
+            </wp:cNvGraphicFramePr>
+            <a:graphic xmlns:a="http://schemas.openxmlformats.org/drawingml/2006/main">
+              <a:graphicData uri="http://schemas.openxmlformats.org/drawingml/2006/picture">
+                <pic:pic xmlns:pic="http://schemas.openxmlformats.org/drawingml/2006/picture">
+                  <pic:nvPicPr>
+                    <pic:cNvPr id="7" name="Picture 7" descr="Graphical user interface, text, application, chat or text message&#10;&#10;Description automatically generated"/>
+                    <pic:cNvPicPr/>
+                  </pic:nvPicPr>
+                  <pic:blipFill>
+                    <a:blip r:embed="rId11"/>
+                    <a:stretch>
+                      <a:fillRect/>
+                    </a:stretch>
+                  </pic:blipFill>
+                  <pic:spPr>
+                    <a:xfrm>
+                      <a:off x="0" y="0"/>
+                      <a:ext cx="3480933" cy="7534014"/>
+                    </a:xfrm>
+                    <a:prstGeom prst="rect">
+                      <a:avLst/>
+                    </a:prstGeom>
+                  </pic:spPr>
+                </pic:pic>
+              </a:graphicData>
+            </a:graphic>
+          </wp:inline>
+        </w:drawing>
+      </w:r>
+    </w:p>
+    <w:p>
+      <w:pPr>
+        <w:pStyle w:val="ListParagraph"/>
+        <w:rPr>
+          <w:lang w:val="pl-PL"/>
+        </w:rPr>
+      </w:pPr>
+      <w:r>
+        <w:rPr>
+          <w:lang w:val="pl-PL"/>
+        </w:rPr>
+        <w:lastRenderedPageBreak/>
+        <w:t xml:space="preserve">gdzie musi wprowadzić swój identyfikator i następnie go zatwierdzić kliknięciem napisu </w:t>
+      </w:r>
+      <w:bookmarkStart w:id="0" w:name="OLE_LINK1"/>
+      <w:bookmarkStart w:id="1" w:name="OLE_LINK2"/>
+      <w:r>
+        <w:rPr>
+          <w:b/>
+          <w:bCs/>
+          <w:color w:val="FF0000"/>
+          <w:lang w:val="pl-PL"/>
+        </w:rPr>
+        <w:t>Set</w:t>
+      </w:r>
+      <w:r>
+        <w:rPr>
+          <w:b/>
+          <w:bCs/>
+          <w:color w:val="FF0000"/>
+          <w:lang w:val="pl-PL"/>
+        </w:rPr>
+        <w:t xml:space="preserve"> </w:t>
+      </w:r>
+      <w:bookmarkEnd w:id="0"/>
+      <w:bookmarkEnd w:id="1"/>
+      <w:r>
+        <w:rPr>
+          <w:b/>
+          <w:bCs/>
+          <w:color w:val="FF0000"/>
+          <w:lang w:val="pl-PL"/>
+        </w:rPr>
+        <w:br/>
+      </w:r>
+      <w:r>
+        <w:rPr>
+          <w:b/>
+          <w:bCs/>
+          <w:color w:val="FF0000"/>
+          <w:lang w:val="pl-PL"/>
+        </w:rPr>
+        <w:br/>
+      </w:r>
+      <w:r>
+        <w:rPr>
+          <w:lang w:val="pl-PL"/>
+        </w:rPr>
+        <w:drawing>
+          <wp:inline distT="0" distB="0" distL="0" distR="0" wp14:anchorId="488DFFAC" wp14:editId="0A963A43">
+            <wp:extent cx="698500" cy="469900"/>
+            <wp:effectExtent l="0" t="0" r="0" b="0"/>
+            <wp:docPr id="9" name="Picture 9" descr="Logo&#10;&#10;Description automatically generated"/>
+            <wp:cNvGraphicFramePr>
+              <a:graphicFrameLocks xmlns:a="http://schemas.openxmlformats.org/drawingml/2006/main" noChangeAspect="1"/>
+            </wp:cNvGraphicFramePr>
+            <a:graphic xmlns:a="http://schemas.openxmlformats.org/drawingml/2006/main">
+              <a:graphicData uri="http://schemas.openxmlformats.org/drawingml/2006/picture">
+                <pic:pic xmlns:pic="http://schemas.openxmlformats.org/drawingml/2006/picture">
+                  <pic:nvPicPr>
+                    <pic:cNvPr id="9" name="Picture 9" descr="Logo&#10;&#10;Description automatically generated"/>
+                    <pic:cNvPicPr/>
+                  </pic:nvPicPr>
+                  <pic:blipFill>
+                    <a:blip r:embed="rId12"/>
+                    <a:stretch>
+                      <a:fillRect/>
+                    </a:stretch>
+                  </pic:blipFill>
+                  <pic:spPr>
+                    <a:xfrm>
+                      <a:off x="0" y="0"/>
+                      <a:ext cx="698500" cy="469900"/>
+                    </a:xfrm>
+                    <a:prstGeom prst="rect">
+                      <a:avLst/>
+                    </a:prstGeom>
+                  </pic:spPr>
+                </pic:pic>
+              </a:graphicData>
+            </a:graphic>
+          </wp:inline>
+        </w:drawing>
+      </w:r>
+    </w:p>
+    <w:p>
+      <w:pPr>
+        <w:pStyle w:val="ListParagraph"/>
+        <w:rPr>
+          <w:lang w:val="pl-PL"/>
+        </w:rPr>
+      </w:pPr>
+    </w:p>
+    <w:p>
+      <w:pPr>
+        <w:pStyle w:val="ListParagraph"/>
+        <w:numPr>
+          <w:ilvl w:val="0"/>
+          <w:numId w:val="5"/>
+        </w:numPr>
+        <w:rPr>
+          <w:lang w:val="pl-PL"/>
+        </w:rPr>
+      </w:pPr>
+      <w:r>
+        <w:rPr>
+          <w:lang w:val="pl-PL"/>
+        </w:rPr>
+        <w:t xml:space="preserve">Co jakiś czas użytkownik może wysłać aktualne wyniki pomiarów na serwer klikając napis </w:t>
+      </w:r>
+      <w:proofErr w:type="spellStart"/>
+      <w:r>
+        <w:rPr>
+          <w:b/>
+          <w:bCs/>
+          <w:color w:val="FF0000"/>
+          <w:lang w:val="pl-PL"/>
+        </w:rPr>
+        <w:t>S</w:t>
+      </w:r>
+      <w:r>
+        <w:rPr>
+          <w:b/>
+          <w:bCs/>
+          <w:color w:val="FF0000"/>
+          <w:lang w:val="pl-PL"/>
+        </w:rPr>
+        <w:t>ync</w:t>
+      </w:r>
+      <w:proofErr w:type="spellEnd"/>
+      <w:r>
+        <w:rPr>
+          <w:b/>
+          <w:bCs/>
+          <w:color w:val="FF0000"/>
+          <w:lang w:val="pl-PL"/>
+        </w:rPr>
+        <w:br/>
+      </w:r>
+      <w:r>
+        <w:rPr>
+          <w:b/>
+          <w:bCs/>
+          <w:color w:val="FF0000"/>
+          <w:lang w:val="pl-PL"/>
+        </w:rPr>
+        <w:br/>
+      </w:r>
+      <w:r>
+        <w:rPr>
+          <w:lang w:val="pl-PL"/>
+        </w:rPr>
+        <w:drawing>
+          <wp:inline distT="0" distB="0" distL="0" distR="0" wp14:anchorId="36C8C1E9" wp14:editId="4EC3D438">
+            <wp:extent cx="901700" cy="495300"/>
+            <wp:effectExtent l="0" t="0" r="0" b="0"/>
+            <wp:docPr id="10" name="Picture 10" descr="A picture containing text, clipart&#10;&#10;Description automatically generated"/>
+            <wp:cNvGraphicFramePr>
+              <a:graphicFrameLocks xmlns:a="http://schemas.openxmlformats.org/drawingml/2006/main" noChangeAspect="1"/>
+            </wp:cNvGraphicFramePr>
+            <a:graphic xmlns:a="http://schemas.openxmlformats.org/drawingml/2006/main">
+              <a:graphicData uri="http://schemas.openxmlformats.org/drawingml/2006/picture">
+                <pic:pic xmlns:pic="http://schemas.openxmlformats.org/drawingml/2006/picture">
+                  <pic:nvPicPr>
+                    <pic:cNvPr id="10" name="Picture 10" descr="A picture containing text, clipart&#10;&#10;Description automatically generated"/>
+                    <pic:cNvPicPr/>
+                  </pic:nvPicPr>
+                  <pic:blipFill>
+                    <a:blip r:embed="rId13"/>
+                    <a:stretch>
+                      <a:fillRect/>
+                    </a:stretch>
+                  </pic:blipFill>
+                  <pic:spPr>
+                    <a:xfrm>
+                      <a:off x="0" y="0"/>
+                      <a:ext cx="901700" cy="495300"/>
+                    </a:xfrm>
+                    <a:prstGeom prst="rect">
+                      <a:avLst/>
+                    </a:prstGeom>
+                  </pic:spPr>
+                </pic:pic>
+              </a:graphicData>
+            </a:graphic>
+          </wp:inline>
+        </w:drawing>
+      </w:r>
     </w:p>
     <w:sectPr>
       <w:pgSz w:w="11906" w:h="16838"/>
@@ -308,8 +1121,370 @@
       </w:rPr>
     </w:lvl>
   </w:abstractNum>
+  <w:abstractNum w:abstractNumId="1" w15:restartNumberingAfterBreak="0">
+    <w:nsid w:val="3FF013E6"/>
+    <w:multiLevelType w:val="hybridMultilevel"/>
+    <w:tmpl w:val="F418FFD4"/>
+    <w:lvl w:ilvl="0" w:tplc="0809000F">
+      <w:start w:val="1"/>
+      <w:numFmt w:val="decimal"/>
+      <w:lvlText w:val="%1."/>
+      <w:lvlJc w:val="left"/>
+      <w:pPr>
+        <w:ind w:left="720" w:hanging="360"/>
+      </w:pPr>
+      <w:rPr>
+        <w:rFonts w:hint="default"/>
+      </w:rPr>
+    </w:lvl>
+    <w:lvl w:ilvl="1" w:tplc="08090019" w:tentative="1">
+      <w:start w:val="1"/>
+      <w:numFmt w:val="lowerLetter"/>
+      <w:lvlText w:val="%2."/>
+      <w:lvlJc w:val="left"/>
+      <w:pPr>
+        <w:ind w:left="1440" w:hanging="360"/>
+      </w:pPr>
+    </w:lvl>
+    <w:lvl w:ilvl="2" w:tplc="0809001B" w:tentative="1">
+      <w:start w:val="1"/>
+      <w:numFmt w:val="lowerRoman"/>
+      <w:lvlText w:val="%3."/>
+      <w:lvlJc w:val="right"/>
+      <w:pPr>
+        <w:ind w:left="2160" w:hanging="180"/>
+      </w:pPr>
+    </w:lvl>
+    <w:lvl w:ilvl="3" w:tplc="0809000F" w:tentative="1">
+      <w:start w:val="1"/>
+      <w:numFmt w:val="decimal"/>
+      <w:lvlText w:val="%4."/>
+      <w:lvlJc w:val="left"/>
+      <w:pPr>
+        <w:ind w:left="2880" w:hanging="360"/>
+      </w:pPr>
+    </w:lvl>
+    <w:lvl w:ilvl="4" w:tplc="08090019" w:tentative="1">
+      <w:start w:val="1"/>
+      <w:numFmt w:val="lowerLetter"/>
+      <w:lvlText w:val="%5."/>
+      <w:lvlJc w:val="left"/>
+      <w:pPr>
+        <w:ind w:left="3600" w:hanging="360"/>
+      </w:pPr>
+    </w:lvl>
+    <w:lvl w:ilvl="5" w:tplc="0809001B" w:tentative="1">
+      <w:start w:val="1"/>
+      <w:numFmt w:val="lowerRoman"/>
+      <w:lvlText w:val="%6."/>
+      <w:lvlJc w:val="right"/>
+      <w:pPr>
+        <w:ind w:left="4320" w:hanging="180"/>
+      </w:pPr>
+    </w:lvl>
+    <w:lvl w:ilvl="6" w:tplc="0809000F" w:tentative="1">
+      <w:start w:val="1"/>
+      <w:numFmt w:val="decimal"/>
+      <w:lvlText w:val="%7."/>
+      <w:lvlJc w:val="left"/>
+      <w:pPr>
+        <w:ind w:left="5040" w:hanging="360"/>
+      </w:pPr>
+    </w:lvl>
+    <w:lvl w:ilvl="7" w:tplc="08090019" w:tentative="1">
+      <w:start w:val="1"/>
+      <w:numFmt w:val="lowerLetter"/>
+      <w:lvlText w:val="%8."/>
+      <w:lvlJc w:val="left"/>
+      <w:pPr>
+        <w:ind w:left="5760" w:hanging="360"/>
+      </w:pPr>
+    </w:lvl>
+    <w:lvl w:ilvl="8" w:tplc="0809001B" w:tentative="1">
+      <w:start w:val="1"/>
+      <w:numFmt w:val="lowerRoman"/>
+      <w:lvlText w:val="%9."/>
+      <w:lvlJc w:val="right"/>
+      <w:pPr>
+        <w:ind w:left="6480" w:hanging="180"/>
+      </w:pPr>
+    </w:lvl>
+  </w:abstractNum>
+  <w:abstractNum w:abstractNumId="2" w15:restartNumberingAfterBreak="0">
+    <w:nsid w:val="54B579BB"/>
+    <w:multiLevelType w:val="hybridMultilevel"/>
+    <w:tmpl w:val="77A0D65C"/>
+    <w:lvl w:ilvl="0" w:tplc="0809000F">
+      <w:start w:val="1"/>
+      <w:numFmt w:val="decimal"/>
+      <w:lvlText w:val="%1."/>
+      <w:lvlJc w:val="left"/>
+      <w:pPr>
+        <w:ind w:left="720" w:hanging="360"/>
+      </w:pPr>
+    </w:lvl>
+    <w:lvl w:ilvl="1" w:tplc="08090019" w:tentative="1">
+      <w:start w:val="1"/>
+      <w:numFmt w:val="lowerLetter"/>
+      <w:lvlText w:val="%2."/>
+      <w:lvlJc w:val="left"/>
+      <w:pPr>
+        <w:ind w:left="1440" w:hanging="360"/>
+      </w:pPr>
+    </w:lvl>
+    <w:lvl w:ilvl="2" w:tplc="0809001B" w:tentative="1">
+      <w:start w:val="1"/>
+      <w:numFmt w:val="lowerRoman"/>
+      <w:lvlText w:val="%3."/>
+      <w:lvlJc w:val="right"/>
+      <w:pPr>
+        <w:ind w:left="2160" w:hanging="180"/>
+      </w:pPr>
+    </w:lvl>
+    <w:lvl w:ilvl="3" w:tplc="0809000F" w:tentative="1">
+      <w:start w:val="1"/>
+      <w:numFmt w:val="decimal"/>
+      <w:lvlText w:val="%4."/>
+      <w:lvlJc w:val="left"/>
+      <w:pPr>
+        <w:ind w:left="2880" w:hanging="360"/>
+      </w:pPr>
+    </w:lvl>
+    <w:lvl w:ilvl="4" w:tplc="08090019" w:tentative="1">
+      <w:start w:val="1"/>
+      <w:numFmt w:val="lowerLetter"/>
+      <w:lvlText w:val="%5."/>
+      <w:lvlJc w:val="left"/>
+      <w:pPr>
+        <w:ind w:left="3600" w:hanging="360"/>
+      </w:pPr>
+    </w:lvl>
+    <w:lvl w:ilvl="5" w:tplc="0809001B" w:tentative="1">
+      <w:start w:val="1"/>
+      <w:numFmt w:val="lowerRoman"/>
+      <w:lvlText w:val="%6."/>
+      <w:lvlJc w:val="right"/>
+      <w:pPr>
+        <w:ind w:left="4320" w:hanging="180"/>
+      </w:pPr>
+    </w:lvl>
+    <w:lvl w:ilvl="6" w:tplc="0809000F" w:tentative="1">
+      <w:start w:val="1"/>
+      <w:numFmt w:val="decimal"/>
+      <w:lvlText w:val="%7."/>
+      <w:lvlJc w:val="left"/>
+      <w:pPr>
+        <w:ind w:left="5040" w:hanging="360"/>
+      </w:pPr>
+    </w:lvl>
+    <w:lvl w:ilvl="7" w:tplc="08090019" w:tentative="1">
+      <w:start w:val="1"/>
+      <w:numFmt w:val="lowerLetter"/>
+      <w:lvlText w:val="%8."/>
+      <w:lvlJc w:val="left"/>
+      <w:pPr>
+        <w:ind w:left="5760" w:hanging="360"/>
+      </w:pPr>
+    </w:lvl>
+    <w:lvl w:ilvl="8" w:tplc="0809001B" w:tentative="1">
+      <w:start w:val="1"/>
+      <w:numFmt w:val="lowerRoman"/>
+      <w:lvlText w:val="%9."/>
+      <w:lvlJc w:val="right"/>
+      <w:pPr>
+        <w:ind w:left="6480" w:hanging="180"/>
+      </w:pPr>
+    </w:lvl>
+  </w:abstractNum>
+  <w:abstractNum w:abstractNumId="3" w15:restartNumberingAfterBreak="0">
+    <w:nsid w:val="57A176D9"/>
+    <w:multiLevelType w:val="hybridMultilevel"/>
+    <w:tmpl w:val="6172E7E2"/>
+    <w:lvl w:ilvl="0" w:tplc="0809000F">
+      <w:start w:val="1"/>
+      <w:numFmt w:val="decimal"/>
+      <w:lvlText w:val="%1."/>
+      <w:lvlJc w:val="left"/>
+      <w:pPr>
+        <w:ind w:left="720" w:hanging="360"/>
+      </w:pPr>
+    </w:lvl>
+    <w:lvl w:ilvl="1" w:tplc="08090019" w:tentative="1">
+      <w:start w:val="1"/>
+      <w:numFmt w:val="lowerLetter"/>
+      <w:lvlText w:val="%2."/>
+      <w:lvlJc w:val="left"/>
+      <w:pPr>
+        <w:ind w:left="1440" w:hanging="360"/>
+      </w:pPr>
+    </w:lvl>
+    <w:lvl w:ilvl="2" w:tplc="0809001B" w:tentative="1">
+      <w:start w:val="1"/>
+      <w:numFmt w:val="lowerRoman"/>
+      <w:lvlText w:val="%3."/>
+      <w:lvlJc w:val="right"/>
+      <w:pPr>
+        <w:ind w:left="2160" w:hanging="180"/>
+      </w:pPr>
+    </w:lvl>
+    <w:lvl w:ilvl="3" w:tplc="0809000F" w:tentative="1">
+      <w:start w:val="1"/>
+      <w:numFmt w:val="decimal"/>
+      <w:lvlText w:val="%4."/>
+      <w:lvlJc w:val="left"/>
+      <w:pPr>
+        <w:ind w:left="2880" w:hanging="360"/>
+      </w:pPr>
+    </w:lvl>
+    <w:lvl w:ilvl="4" w:tplc="08090019" w:tentative="1">
+      <w:start w:val="1"/>
+      <w:numFmt w:val="lowerLetter"/>
+      <w:lvlText w:val="%5."/>
+      <w:lvlJc w:val="left"/>
+      <w:pPr>
+        <w:ind w:left="3600" w:hanging="360"/>
+      </w:pPr>
+    </w:lvl>
+    <w:lvl w:ilvl="5" w:tplc="0809001B" w:tentative="1">
+      <w:start w:val="1"/>
+      <w:numFmt w:val="lowerRoman"/>
+      <w:lvlText w:val="%6."/>
+      <w:lvlJc w:val="right"/>
+      <w:pPr>
+        <w:ind w:left="4320" w:hanging="180"/>
+      </w:pPr>
+    </w:lvl>
+    <w:lvl w:ilvl="6" w:tplc="0809000F" w:tentative="1">
+      <w:start w:val="1"/>
+      <w:numFmt w:val="decimal"/>
+      <w:lvlText w:val="%7."/>
+      <w:lvlJc w:val="left"/>
+      <w:pPr>
+        <w:ind w:left="5040" w:hanging="360"/>
+      </w:pPr>
+    </w:lvl>
+    <w:lvl w:ilvl="7" w:tplc="08090019" w:tentative="1">
+      <w:start w:val="1"/>
+      <w:numFmt w:val="lowerLetter"/>
+      <w:lvlText w:val="%8."/>
+      <w:lvlJc w:val="left"/>
+      <w:pPr>
+        <w:ind w:left="5760" w:hanging="360"/>
+      </w:pPr>
+    </w:lvl>
+    <w:lvl w:ilvl="8" w:tplc="0809001B" w:tentative="1">
+      <w:start w:val="1"/>
+      <w:numFmt w:val="lowerRoman"/>
+      <w:lvlText w:val="%9."/>
+      <w:lvlJc w:val="right"/>
+      <w:pPr>
+        <w:ind w:left="6480" w:hanging="180"/>
+      </w:pPr>
+    </w:lvl>
+  </w:abstractNum>
+  <w:abstractNum w:abstractNumId="4" w15:restartNumberingAfterBreak="0">
+    <w:nsid w:val="695E7760"/>
+    <w:multiLevelType w:val="hybridMultilevel"/>
+    <w:tmpl w:val="21F06838"/>
+    <w:lvl w:ilvl="0" w:tplc="0809000F">
+      <w:start w:val="1"/>
+      <w:numFmt w:val="decimal"/>
+      <w:lvlText w:val="%1."/>
+      <w:lvlJc w:val="left"/>
+      <w:pPr>
+        <w:ind w:left="720" w:hanging="360"/>
+      </w:pPr>
+      <w:rPr>
+        <w:rFonts w:hint="default"/>
+      </w:rPr>
+    </w:lvl>
+    <w:lvl w:ilvl="1" w:tplc="08090019" w:tentative="1">
+      <w:start w:val="1"/>
+      <w:numFmt w:val="lowerLetter"/>
+      <w:lvlText w:val="%2."/>
+      <w:lvlJc w:val="left"/>
+      <w:pPr>
+        <w:ind w:left="1440" w:hanging="360"/>
+      </w:pPr>
+    </w:lvl>
+    <w:lvl w:ilvl="2" w:tplc="0809001B" w:tentative="1">
+      <w:start w:val="1"/>
+      <w:numFmt w:val="lowerRoman"/>
+      <w:lvlText w:val="%3."/>
+      <w:lvlJc w:val="right"/>
+      <w:pPr>
+        <w:ind w:left="2160" w:hanging="180"/>
+      </w:pPr>
+    </w:lvl>
+    <w:lvl w:ilvl="3" w:tplc="0809000F" w:tentative="1">
+      <w:start w:val="1"/>
+      <w:numFmt w:val="decimal"/>
+      <w:lvlText w:val="%4."/>
+      <w:lvlJc w:val="left"/>
+      <w:pPr>
+        <w:ind w:left="2880" w:hanging="360"/>
+      </w:pPr>
+    </w:lvl>
+    <w:lvl w:ilvl="4" w:tplc="08090019" w:tentative="1">
+      <w:start w:val="1"/>
+      <w:numFmt w:val="lowerLetter"/>
+      <w:lvlText w:val="%5."/>
+      <w:lvlJc w:val="left"/>
+      <w:pPr>
+        <w:ind w:left="3600" w:hanging="360"/>
+      </w:pPr>
+    </w:lvl>
+    <w:lvl w:ilvl="5" w:tplc="0809001B" w:tentative="1">
+      <w:start w:val="1"/>
+      <w:numFmt w:val="lowerRoman"/>
+      <w:lvlText w:val="%6."/>
+      <w:lvlJc w:val="right"/>
+      <w:pPr>
+        <w:ind w:left="4320" w:hanging="180"/>
+      </w:pPr>
+    </w:lvl>
+    <w:lvl w:ilvl="6" w:tplc="0809000F" w:tentative="1">
+      <w:start w:val="1"/>
+      <w:numFmt w:val="decimal"/>
+      <w:lvlText w:val="%7."/>
+      <w:lvlJc w:val="left"/>
+      <w:pPr>
+        <w:ind w:left="5040" w:hanging="360"/>
+      </w:pPr>
+    </w:lvl>
+    <w:lvl w:ilvl="7" w:tplc="08090019" w:tentative="1">
+      <w:start w:val="1"/>
+      <w:numFmt w:val="lowerLetter"/>
+      <w:lvlText w:val="%8."/>
+      <w:lvlJc w:val="left"/>
+      <w:pPr>
+        <w:ind w:left="5760" w:hanging="360"/>
+      </w:pPr>
+    </w:lvl>
+    <w:lvl w:ilvl="8" w:tplc="0809001B" w:tentative="1">
+      <w:start w:val="1"/>
+      <w:numFmt w:val="lowerRoman"/>
+      <w:lvlText w:val="%9."/>
+      <w:lvlJc w:val="right"/>
+      <w:pPr>
+        <w:ind w:left="6480" w:hanging="180"/>
+      </w:pPr>
+    </w:lvl>
+  </w:abstractNum>
   <w:num w:numId="1">
     <w:abstractNumId w:val="0"/>
+  </w:num>
+  <w:num w:numId="2">
+    <w:abstractNumId w:val="2"/>
+  </w:num>
+  <w:num w:numId="3">
+    <w:abstractNumId w:val="3"/>
+  </w:num>
+  <w:num w:numId="4">
+    <w:abstractNumId w:val="1"/>
+  </w:num>
+  <w:num w:numId="5">
+    <w:abstractNumId w:val="4"/>
   </w:num>
 </w:numbering>
 </file>

</xml_diff>

<commit_message>
[Manual] User manual updated with next screenshots and content
</commit_message>
<xml_diff>
--- a/docs/Instrukcja_obslugi_aplikacji_moniheat_me.docx
+++ b/docs/Instrukcja_obslugi_aplikacji_moniheat_me.docx
@@ -217,6 +217,7 @@
     </w:p>
     <w:p>
       <w:pPr>
+        <w:jc w:val="center"/>
         <w:rPr>
           <w:lang w:val="pl-PL"/>
         </w:rPr>
@@ -264,6 +265,7 @@
     </w:p>
     <w:p>
       <w:pPr>
+        <w:jc w:val="center"/>
         <w:rPr>
           <w:lang w:val="pl-PL"/>
         </w:rPr>
@@ -372,6 +374,7 @@
     </w:p>
     <w:p>
       <w:pPr>
+        <w:jc w:val="center"/>
         <w:rPr>
           <w:lang w:val="pl-PL"/>
         </w:rPr>
@@ -475,12 +478,13 @@
           <w:lang w:val="pl-PL"/>
         </w:rPr>
         <w:lastRenderedPageBreak/>
-        <w:t xml:space="preserve">Tuż po uruchomieniu lub jeżeli nie ma żadnych akcesoriów w zasięgu aplikacja wygląda następująco: </w:t>
+        <w:t>Tuż po uruchomieniu lub jeżeli nie ma żadnych akcesoriów w zasięgu aplikacja wygląda następująco:</w:t>
       </w:r>
     </w:p>
     <w:p>
       <w:pPr>
         <w:pStyle w:val="ListParagraph"/>
+        <w:jc w:val="center"/>
         <w:rPr>
           <w:lang w:val="pl-PL"/>
         </w:rPr>
@@ -591,14 +595,53 @@
         <w:rPr>
           <w:lang w:val="pl-PL"/>
         </w:rPr>
-        <w:t>a temperatura lub liczba zrobionych kroków:</w:t>
-      </w:r>
-      <w:r>
-        <w:rPr>
-          <w:lang w:val="pl-PL"/>
-        </w:rPr>
-        <w:br/>
-      </w:r>
+        <w:t xml:space="preserve">a </w:t>
+      </w:r>
+      <w:r>
+        <w:rPr>
+          <w:lang w:val="pl-PL"/>
+        </w:rPr>
+        <w:t xml:space="preserve">aktualna </w:t>
+      </w:r>
+      <w:r>
+        <w:rPr>
+          <w:lang w:val="pl-PL"/>
+        </w:rPr>
+        <w:t>temperatura</w:t>
+      </w:r>
+      <w:r>
+        <w:rPr>
+          <w:lang w:val="pl-PL"/>
+        </w:rPr>
+        <w:t xml:space="preserve"> wskazywana przez urządzenie ogrzewające</w:t>
+      </w:r>
+      <w:r>
+        <w:rPr>
+          <w:lang w:val="pl-PL"/>
+        </w:rPr>
+        <w:t xml:space="preserve"> lub liczba zrobionych kroków</w:t>
+      </w:r>
+      <w:r>
+        <w:rPr>
+          <w:lang w:val="pl-PL"/>
+        </w:rPr>
+        <w:t xml:space="preserve"> zapamiętana przez krokomierz</w:t>
+      </w:r>
+      <w:r>
+        <w:rPr>
+          <w:lang w:val="pl-PL"/>
+        </w:rPr>
+        <w:t>:</w:t>
+      </w:r>
+    </w:p>
+    <w:p>
+      <w:pPr>
+        <w:pStyle w:val="ListParagraph"/>
+        <w:jc w:val="center"/>
+        <w:rPr>
+          <w:lang w:val="pl-PL"/>
+        </w:rPr>
+      </w:pPr>
       <w:r>
         <w:rPr>
           <w:lang w:val="pl-PL"/>
@@ -660,17 +703,18 @@
           <w:ilvl w:val="0"/>
           <w:numId w:val="5"/>
         </w:numPr>
-        <w:rPr>
-          <w:lang w:val="pl-PL"/>
-        </w:rPr>
-      </w:pPr>
-      <w:r>
-        <w:rPr>
-          <w:lang w:val="pl-PL"/>
-        </w:rPr>
-        <w:lastRenderedPageBreak/>
+        <w:jc w:val="center"/>
+        <w:rPr>
+          <w:lang w:val="pl-PL"/>
+        </w:rPr>
+      </w:pPr>
+      <w:r>
+        <w:rPr>
+          <w:lang w:val="pl-PL"/>
+        </w:rPr>
         <w:t xml:space="preserve">Użytkownik powinien ustawić swój identyfikator poprzez kliknięcie w napis </w:t>
       </w:r>
+      <w:proofErr w:type="gramStart"/>
       <w:r>
         <w:rPr>
           <w:b/>
@@ -685,6 +729,25 @@
           <w:lang w:val="pl-PL"/>
         </w:rPr>
         <w:t xml:space="preserve"> </w:t>
+      </w:r>
+      <w:r>
+        <w:rPr>
+          <w:lang w:val="pl-PL"/>
+        </w:rPr>
+        <w:t>:</w:t>
+      </w:r>
+      <w:proofErr w:type="gramEnd"/>
+      <w:r>
+        <w:rPr>
+          <w:lang w:val="pl-PL"/>
+        </w:rPr>
+        <w:br/>
+      </w:r>
+      <w:r>
+        <w:rPr>
+          <w:lang w:val="pl-PL"/>
+        </w:rPr>
+        <w:br/>
       </w:r>
       <w:r>
         <w:rPr>
@@ -748,10 +811,17 @@
         </w:rPr>
         <w:t xml:space="preserve">Wtedy zostanie przeniesiony do następnego ekranu: </w:t>
       </w:r>
+      <w:r>
+        <w:rPr>
+          <w:lang w:val="pl-PL"/>
+        </w:rPr>
+        <w:br/>
+      </w:r>
     </w:p>
     <w:p>
       <w:pPr>
         <w:pStyle w:val="ListParagraph"/>
+        <w:jc w:val="center"/>
         <w:rPr>
           <w:lang w:val="pl-PL"/>
         </w:rPr>
@@ -761,9 +831,9 @@
           <w:lang w:val="pl-PL"/>
         </w:rPr>
         <w:drawing>
-          <wp:inline distT="0" distB="0" distL="0" distR="0" wp14:anchorId="12066C6D" wp14:editId="3CC3B9BC">
-            <wp:extent cx="3479503" cy="7530919"/>
-            <wp:effectExtent l="0" t="0" r="635" b="635"/>
+          <wp:inline distT="0" distB="0" distL="0" distR="0" wp14:anchorId="12066C6D" wp14:editId="4511E38F">
+            <wp:extent cx="3213463" cy="6955113"/>
+            <wp:effectExtent l="0" t="0" r="0" b="5080"/>
             <wp:docPr id="7" name="Picture 7" descr="Graphical user interface, text, application, chat or text message&#10;&#10;Description automatically generated"/>
             <wp:cNvGraphicFramePr>
               <a:graphicFrameLocks xmlns:a="http://schemas.openxmlformats.org/drawingml/2006/main" noChangeAspect="1"/>
@@ -784,7 +854,7 @@
                   <pic:spPr>
                     <a:xfrm>
                       <a:off x="0" y="0"/>
-                      <a:ext cx="3480933" cy="7534014"/>
+                      <a:ext cx="3222544" cy="6974768"/>
                     </a:xfrm>
                     <a:prstGeom prst="rect">
                       <a:avLst/>
@@ -800,6 +870,7 @@
     <w:p>
       <w:pPr>
         <w:pStyle w:val="ListParagraph"/>
+        <w:jc w:val="center"/>
         <w:rPr>
           <w:lang w:val="pl-PL"/>
         </w:rPr>
@@ -907,6 +978,7 @@
           <w:ilvl w:val="0"/>
           <w:numId w:val="5"/>
         </w:numPr>
+        <w:jc w:val="center"/>
         <w:rPr>
           <w:lang w:val="pl-PL"/>
         </w:rPr>
@@ -995,6 +1067,86 @@
           </wp:inline>
         </w:drawing>
       </w:r>
+      <w:r>
+        <w:rPr>
+          <w:b/>
+          <w:bCs/>
+          <w:color w:val="FF0000"/>
+          <w:lang w:val="pl-PL"/>
+        </w:rPr>
+        <w:br/>
+      </w:r>
+    </w:p>
+    <w:p>
+      <w:pPr>
+        <w:pStyle w:val="ListParagraph"/>
+        <w:numPr>
+          <w:ilvl w:val="0"/>
+          <w:numId w:val="5"/>
+        </w:numPr>
+        <w:jc w:val="center"/>
+        <w:rPr>
+          <w:lang w:val="pl-PL"/>
+        </w:rPr>
+      </w:pPr>
+      <w:r>
+        <w:rPr>
+          <w:lang w:val="pl-PL"/>
+        </w:rPr>
+        <w:t>Użytkownik może regulować temperaturę urządzenia grzewczego za pomocą suwaka w aplikacji, który znajduje się poniżej pola wyświetlanej temperatury. Są dostępne cztery poziomy intensywności ogrzewania: 0%, 33%, 66% i 100%.</w:t>
+      </w:r>
+      <w:r>
+        <w:rPr>
+          <w:lang w:val="pl-PL"/>
+        </w:rPr>
+        <w:br/>
+      </w:r>
+      <w:r>
+        <w:rPr>
+          <w:lang w:val="pl-PL"/>
+        </w:rPr>
+        <w:br/>
+      </w:r>
+      <w:r>
+        <w:rPr>
+          <w:lang w:val="pl-PL"/>
+        </w:rPr>
+        <w:drawing>
+          <wp:inline distT="0" distB="0" distL="0" distR="0" wp14:anchorId="3ACC6CD1" wp14:editId="4F776DAF">
+            <wp:extent cx="3543300" cy="2209800"/>
+            <wp:effectExtent l="0" t="0" r="0" b="0"/>
+            <wp:docPr id="11" name="Picture 11" descr="A picture containing graphical user interface&#10;&#10;Description automatically generated"/>
+            <wp:cNvGraphicFramePr>
+              <a:graphicFrameLocks xmlns:a="http://schemas.openxmlformats.org/drawingml/2006/main" noChangeAspect="1"/>
+            </wp:cNvGraphicFramePr>
+            <a:graphic xmlns:a="http://schemas.openxmlformats.org/drawingml/2006/main">
+              <a:graphicData uri="http://schemas.openxmlformats.org/drawingml/2006/picture">
+                <pic:pic xmlns:pic="http://schemas.openxmlformats.org/drawingml/2006/picture">
+                  <pic:nvPicPr>
+                    <pic:cNvPr id="11" name="Picture 11" descr="A picture containing graphical user interface&#10;&#10;Description automatically generated"/>
+                    <pic:cNvPicPr/>
+                  </pic:nvPicPr>
+                  <pic:blipFill>
+                    <a:blip r:embed="rId14"/>
+                    <a:stretch>
+                      <a:fillRect/>
+                    </a:stretch>
+                  </pic:blipFill>
+                  <pic:spPr>
+                    <a:xfrm>
+                      <a:off x="0" y="0"/>
+                      <a:ext cx="3543300" cy="2209800"/>
+                    </a:xfrm>
+                    <a:prstGeom prst="rect">
+                      <a:avLst/>
+                    </a:prstGeom>
+                  </pic:spPr>
+                </pic:pic>
+              </a:graphicData>
+            </a:graphic>
+          </wp:inline>
+        </w:drawing>
+      </w:r>
     </w:p>
     <w:sectPr>
       <w:pgSz w:w="11906" w:h="16838"/>
@@ -1398,7 +1550,7 @@
         <w:rFonts w:hint="default"/>
       </w:rPr>
     </w:lvl>
-    <w:lvl w:ilvl="1" w:tplc="08090019" w:tentative="1">
+    <w:lvl w:ilvl="1" w:tplc="08090019">
       <w:start w:val="1"/>
       <w:numFmt w:val="lowerLetter"/>
       <w:lvlText w:val="%2."/>

</xml_diff>